<commit_message>
updated Deploy application in Virtual Machine using ARM Templates
updated Deploy application in Virtual Machine using ARM Templates
</commit_message>
<xml_diff>
--- a/HOL/Compute  - Virtual Machines/Deploy application in Virtual Machine using ARM Templates.docx
+++ b/HOL/Compute  - Virtual Machines/Deploy application in Virtual Machine using ARM Templates.docx
@@ -1980,7 +1980,27 @@
             <w:szCs w:val="24"/>
             <w:lang w:eastAsia="en-IN"/>
           </w:rPr>
-          <w:t>AdventureWorks2012</w:t>
+          <w:t>Adventure</w:t>
+        </w:r>
+        <w:r>
+          <w:rPr>
+            <w:rFonts w:ascii="Helvetica" w:eastAsia="Times New Roman" w:hAnsi="Helvetica" w:cs="Helvetica"/>
+            <w:color w:val="4078C0"/>
+            <w:sz w:val="24"/>
+            <w:szCs w:val="24"/>
+            <w:lang w:eastAsia="en-IN"/>
+          </w:rPr>
+          <w:t>W</w:t>
+        </w:r>
+        <w:r>
+          <w:rPr>
+            <w:rFonts w:ascii="Helvetica" w:eastAsia="Times New Roman" w:hAnsi="Helvetica" w:cs="Helvetica"/>
+            <w:color w:val="4078C0"/>
+            <w:sz w:val="24"/>
+            <w:szCs w:val="24"/>
+            <w:lang w:eastAsia="en-IN"/>
+          </w:rPr>
+          <w:t>orks2012</w:t>
         </w:r>
       </w:hyperlink>
     </w:p>
@@ -2007,19 +2027,7 @@
           <w:szCs w:val="24"/>
           <w:lang w:eastAsia="en-IN"/>
         </w:rPr>
-        <w:t>Once yo</w:t>
-      </w:r>
-      <w:bookmarkStart w:id="0" w:name="_GoBack"/>
-      <w:bookmarkEnd w:id="0"/>
-      <w:r>
-        <w:rPr>
-          <w:rFonts w:ascii="Helvetica" w:eastAsia="Times New Roman" w:hAnsi="Helvetica" w:cs="Helvetica"/>
-          <w:color w:val="333333"/>
-          <w:sz w:val="24"/>
-          <w:szCs w:val="24"/>
-          <w:lang w:eastAsia="en-IN"/>
-        </w:rPr>
-        <w:t xml:space="preserve">u download application content onto app server extract the .zip file and copy the content and past in </w:t>
+        <w:t xml:space="preserve">Once you download application content onto app server extract the .zip file and copy the content and past in </w:t>
       </w:r>
       <w:r>
         <w:rPr>
@@ -2227,7 +2235,19 @@
           <w:szCs w:val="24"/>
           <w:lang w:eastAsia="en-IN"/>
         </w:rPr>
-        <w:t xml:space="preserve"> file to the Backup location "C:\Program Files\Microsoft SQL Server\MSSQL12.MSSQLSERVER\MSSQL\Backup" and click </w:t>
+        <w:t xml:space="preserve"> file to the Backup location "C:\Program Files\Microsoft SQL Server\MSSQL12.MSS</w:t>
+      </w:r>
+      <w:bookmarkStart w:id="0" w:name="_GoBack"/>
+      <w:bookmarkEnd w:id="0"/>
+      <w:r>
+        <w:rPr>
+          <w:rFonts w:ascii="Helvetica" w:eastAsia="Times New Roman" w:hAnsi="Helvetica" w:cs="Helvetica"/>
+          <w:color w:val="333333"/>
+          <w:sz w:val="24"/>
+          <w:szCs w:val="24"/>
+          <w:lang w:eastAsia="en-IN"/>
+        </w:rPr>
+        <w:t>QLSERVER\MSSQL\Backup" and click </w:t>
       </w:r>
       <w:r>
         <w:rPr>

</xml_diff>